<commit_message>
Working in the report
</commit_message>
<xml_diff>
--- a/proj/doc/report.docx
+++ b/proj/doc/report.docx
@@ -214,34 +214,7 @@
           <w:szCs w:val="24"/>
           <w:lang w:val="en-GB"/>
         </w:rPr>
-        <w:t>timer_subscribe_</w:t>
-      </w:r>
-      <w:r>
-        <w:rPr>
-          <w:rFonts w:ascii="Arial" w:hAnsi="Arial" w:cs="Arial"/>
-          <w:sz w:val="24"/>
-          <w:szCs w:val="24"/>
-          <w:lang w:val="en-GB"/>
-        </w:rPr>
-        <w:t>int (</w:t>
-      </w:r>
-      <w:r>
-        <w:rPr>
-          <w:rFonts w:ascii="Arial" w:hAnsi="Arial" w:cs="Arial"/>
-          <w:sz w:val="24"/>
-          <w:szCs w:val="24"/>
-          <w:lang w:val="en-GB"/>
-        </w:rPr>
-        <w:t>)</w:t>
-      </w:r>
-      <w:r>
-        <w:rPr>
-          <w:rFonts w:ascii="Arial" w:hAnsi="Arial" w:cs="Arial"/>
-          <w:sz w:val="24"/>
-          <w:szCs w:val="24"/>
-          <w:lang w:val="en-GB"/>
-        </w:rPr>
-        <w:t>: used to subscribe the timer 0 interrupts.</w:t>
+        <w:t>timer_subscribe_int (): used to subscribe the timer 0 interrupts.</w:t>
       </w:r>
     </w:p>
     <w:p>
@@ -265,16 +238,7 @@
           <w:szCs w:val="24"/>
           <w:lang w:val="en-GB"/>
         </w:rPr>
-        <w:t>timer_unsubscribe_</w:t>
-      </w:r>
-      <w:r>
-        <w:rPr>
-          <w:rFonts w:ascii="Arial" w:hAnsi="Arial" w:cs="Arial"/>
-          <w:sz w:val="24"/>
-          <w:szCs w:val="24"/>
-          <w:lang w:val="en-GB"/>
-        </w:rPr>
-        <w:t>int (): used to unsubscribe the timer 0 interrupts.</w:t>
+        <w:t>timer_unsubscribe_int (): used to unsubscribe the timer 0 interrupts.</w:t>
       </w:r>
     </w:p>
     <w:p>
@@ -298,25 +262,7 @@
           <w:szCs w:val="24"/>
           <w:lang w:val="en-GB"/>
         </w:rPr>
-        <w:t xml:space="preserve"> </w:t>
-      </w:r>
-      <w:r>
-        <w:rPr>
-          <w:rFonts w:ascii="Arial" w:hAnsi="Arial" w:cs="Arial"/>
-          <w:sz w:val="24"/>
-          <w:szCs w:val="24"/>
-          <w:lang w:val="en-GB"/>
-        </w:rPr>
-        <w:t>timer_int_</w:t>
-      </w:r>
-      <w:r>
-        <w:rPr>
-          <w:rFonts w:ascii="Arial" w:hAnsi="Arial" w:cs="Arial"/>
-          <w:sz w:val="24"/>
-          <w:szCs w:val="24"/>
-          <w:lang w:val="en-GB"/>
-        </w:rPr>
-        <w:t>handler (</w:t>
+        <w:t xml:space="preserve"> timer_int_handler (): used to handle the interrupts from timer 0 (each time the timer 0 raises an interrupt, the interrupt handler will increment a global variable (totalInterrupts)</w:t>
       </w:r>
       <w:r>
         <w:rPr>
@@ -334,7 +280,52 @@
           <w:szCs w:val="24"/>
           <w:lang w:val="en-GB"/>
         </w:rPr>
-        <w:t>: used to handle the interrupts from timer 0 (each time the timer 0 raises an interrupt, the interrupt handler will increment a global variable (totalInterrupts)</w:t>
+        <w:t>. Every time totalInterrupts is a multiple of 20 (</w:t>
+      </w:r>
+      <w:r>
+        <w:rPr>
+          <w:rFonts w:ascii="Arial" w:hAnsi="Arial" w:cs="Arial"/>
+          <w:sz w:val="24"/>
+          <w:szCs w:val="24"/>
+          <w:lang w:val="en-GB"/>
+        </w:rPr>
+        <w:t>multi computer</w:t>
+      </w:r>
+      <w:r>
+        <w:rPr>
+          <w:rFonts w:ascii="Arial" w:hAnsi="Arial" w:cs="Arial"/>
+          <w:sz w:val="24"/>
+          <w:szCs w:val="24"/>
+          <w:lang w:val="en-GB"/>
+        </w:rPr>
+        <w:t xml:space="preserve"> mode) or 5 (</w:t>
+      </w:r>
+      <w:r>
+        <w:rPr>
+          <w:rFonts w:ascii="Arial" w:hAnsi="Arial" w:cs="Arial"/>
+          <w:sz w:val="24"/>
+          <w:szCs w:val="24"/>
+          <w:lang w:val="en-GB"/>
+        </w:rPr>
+        <w:t xml:space="preserve">single </w:t>
+      </w:r>
+      <w:r>
+        <w:rPr>
+          <w:rFonts w:ascii="Arial" w:hAnsi="Arial" w:cs="Arial"/>
+          <w:sz w:val="24"/>
+          <w:szCs w:val="24"/>
+          <w:lang w:val="en-GB"/>
+        </w:rPr>
+        <w:t xml:space="preserve">computer </w:t>
+      </w:r>
+      <w:r>
+        <w:rPr>
+          <w:rFonts w:ascii="Arial" w:hAnsi="Arial" w:cs="Arial"/>
+          <w:sz w:val="24"/>
+          <w:szCs w:val="24"/>
+          <w:lang w:val="en-GB"/>
+        </w:rPr>
+        <w:t>mode</w:t>
       </w:r>
       <w:r>
         <w:rPr>
@@ -352,70 +343,27 @@
           <w:szCs w:val="24"/>
           <w:lang w:val="en-GB"/>
         </w:rPr>
-        <w:t>. Every time totalInterrupts is a multiple of 20 (</w:t>
-      </w:r>
-      <w:r>
-        <w:rPr>
-          <w:rFonts w:ascii="Arial" w:hAnsi="Arial" w:cs="Arial"/>
-          <w:sz w:val="24"/>
-          <w:szCs w:val="24"/>
-          <w:lang w:val="en-GB"/>
-        </w:rPr>
-        <w:t>multi computer</w:t>
-      </w:r>
-      <w:r>
-        <w:rPr>
-          <w:rFonts w:ascii="Arial" w:hAnsi="Arial" w:cs="Arial"/>
-          <w:sz w:val="24"/>
-          <w:szCs w:val="24"/>
-          <w:lang w:val="en-GB"/>
-        </w:rPr>
-        <w:t xml:space="preserve"> mode) or 5 (</w:t>
-      </w:r>
-      <w:r>
-        <w:rPr>
-          <w:rFonts w:ascii="Arial" w:hAnsi="Arial" w:cs="Arial"/>
-          <w:sz w:val="24"/>
-          <w:szCs w:val="24"/>
-          <w:lang w:val="en-GB"/>
-        </w:rPr>
-        <w:t xml:space="preserve">single </w:t>
-      </w:r>
-      <w:r>
-        <w:rPr>
-          <w:rFonts w:ascii="Arial" w:hAnsi="Arial" w:cs="Arial"/>
-          <w:sz w:val="24"/>
-          <w:szCs w:val="24"/>
-          <w:lang w:val="en-GB"/>
-        </w:rPr>
-        <w:t xml:space="preserve">computer </w:t>
-      </w:r>
-      <w:r>
-        <w:rPr>
-          <w:rFonts w:ascii="Arial" w:hAnsi="Arial" w:cs="Arial"/>
-          <w:sz w:val="24"/>
-          <w:szCs w:val="24"/>
-          <w:lang w:val="en-GB"/>
-        </w:rPr>
-        <w:t>mode</w:t>
-      </w:r>
-      <w:r>
-        <w:rPr>
-          <w:rFonts w:ascii="Arial" w:hAnsi="Arial" w:cs="Arial"/>
-          <w:sz w:val="24"/>
-          <w:szCs w:val="24"/>
-          <w:lang w:val="en-GB"/>
-        </w:rPr>
-        <w:t>)</w:t>
-      </w:r>
-      <w:r>
-        <w:rPr>
-          <w:rFonts w:ascii="Arial" w:hAnsi="Arial" w:cs="Arial"/>
-          <w:sz w:val="24"/>
-          <w:szCs w:val="24"/>
-          <w:lang w:val="en-GB"/>
-        </w:rPr>
-        <w:t>, the main loop calls the function that move the players (passive_move_payers())</w:t>
+        <w:t>, the main loop calls the function that move the players (passive_move_</w:t>
+      </w:r>
+      <w:proofErr w:type="gramStart"/>
+      <w:r>
+        <w:rPr>
+          <w:rFonts w:ascii="Arial" w:hAnsi="Arial" w:cs="Arial"/>
+          <w:sz w:val="24"/>
+          <w:szCs w:val="24"/>
+          <w:lang w:val="en-GB"/>
+        </w:rPr>
+        <w:t>payers(</w:t>
+      </w:r>
+      <w:proofErr w:type="gramEnd"/>
+      <w:r>
+        <w:rPr>
+          <w:rFonts w:ascii="Arial" w:hAnsi="Arial" w:cs="Arial"/>
+          <w:sz w:val="24"/>
+          <w:szCs w:val="24"/>
+          <w:lang w:val="en-GB"/>
+        </w:rPr>
+        <w:t>))</w:t>
       </w:r>
       <w:r>
         <w:rPr>
@@ -598,16 +546,7 @@
           <w:szCs w:val="24"/>
           <w:lang w:val="en-GB"/>
         </w:rPr>
-        <w:t xml:space="preserve"> ()</w:t>
-      </w:r>
-      <w:r>
-        <w:rPr>
-          <w:rFonts w:ascii="Arial" w:hAnsi="Arial" w:cs="Arial"/>
-          <w:sz w:val="24"/>
-          <w:szCs w:val="24"/>
-          <w:lang w:val="en-GB"/>
-        </w:rPr>
-        <w:t>: used to unsubscribe the keyboard interrupts.</w:t>
+        <w:t xml:space="preserve"> (): used to unsubscribe the keyboard interrupts.</w:t>
       </w:r>
     </w:p>
     <w:p>
@@ -682,6 +621,7 @@
         </w:rPr>
         <w:t xml:space="preserve">The video card was used to display the game to the user. We chose to run the game in mode 0x115, </w:t>
       </w:r>
+      <w:proofErr w:type="gramStart"/>
       <w:r>
         <w:rPr>
           <w:rFonts w:ascii="Arial" w:hAnsi="Arial" w:cs="Arial"/>
@@ -691,6 +631,7 @@
         </w:rPr>
         <w:t>owing to the fact that</w:t>
       </w:r>
+      <w:proofErr w:type="gramEnd"/>
       <w:r>
         <w:rPr>
           <w:rFonts w:ascii="Arial" w:hAnsi="Arial" w:cs="Arial"/>
@@ -743,16 +684,7 @@
           <w:szCs w:val="24"/>
           <w:lang w:val="en-GB"/>
         </w:rPr>
-        <w:t>xpm_load</w:t>
-      </w:r>
-      <w:r>
-        <w:rPr>
-          <w:rFonts w:ascii="Arial" w:hAnsi="Arial" w:cs="Arial"/>
-          <w:sz w:val="24"/>
-          <w:szCs w:val="24"/>
-          <w:lang w:val="en-GB"/>
-        </w:rPr>
-        <w:t xml:space="preserve"> () provided in the labs and because this function was programmed to handle xpm that only have 1 or 3 bytes per pixel, the mentioned mode is compatible with xpm</w:t>
+        <w:t>xpm_load () provided in the labs and because this function was programmed to handle xpm that only have 1 or 3 bytes per pixel, the mentioned mode is compatible with xpm</w:t>
       </w:r>
       <w:r>
         <w:rPr>
@@ -945,6 +877,295 @@
           <w:lang w:val="en-GB"/>
         </w:rPr>
       </w:pPr>
+      <w:proofErr w:type="spellStart"/>
+      <w:r>
+        <w:rPr>
+          <w:rFonts w:ascii="Arial" w:hAnsi="Arial" w:cs="Arial"/>
+          <w:sz w:val="24"/>
+          <w:szCs w:val="24"/>
+          <w:lang w:val="en-GB"/>
+        </w:rPr>
+        <w:t>set_mode</w:t>
+      </w:r>
+      <w:proofErr w:type="spellEnd"/>
+      <w:r>
+        <w:rPr>
+          <w:rFonts w:ascii="Arial" w:hAnsi="Arial" w:cs="Arial"/>
+          <w:sz w:val="24"/>
+          <w:szCs w:val="24"/>
+          <w:lang w:val="en-GB"/>
+        </w:rPr>
+        <w:t xml:space="preserve"> (): programs the video card to operate in the mode specified.</w:t>
+      </w:r>
+    </w:p>
+    <w:p>
+      <w:pPr>
+        <w:pStyle w:val="ListParagraph"/>
+        <w:numPr>
+          <w:ilvl w:val="0"/>
+          <w:numId w:val="6"/>
+        </w:numPr>
+        <w:rPr>
+          <w:rFonts w:ascii="Arial" w:hAnsi="Arial" w:cs="Arial"/>
+          <w:sz w:val="24"/>
+          <w:szCs w:val="24"/>
+          <w:lang w:val="en-GB"/>
+        </w:rPr>
+      </w:pPr>
+      <w:proofErr w:type="spellStart"/>
+      <w:r>
+        <w:rPr>
+          <w:rFonts w:ascii="Arial" w:hAnsi="Arial" w:cs="Arial"/>
+          <w:sz w:val="24"/>
+          <w:szCs w:val="24"/>
+          <w:lang w:val="en-GB"/>
+        </w:rPr>
+        <w:t>vg_draw_pixel</w:t>
+      </w:r>
+      <w:proofErr w:type="spellEnd"/>
+      <w:r>
+        <w:rPr>
+          <w:rFonts w:ascii="Arial" w:hAnsi="Arial" w:cs="Arial"/>
+          <w:sz w:val="24"/>
+          <w:szCs w:val="24"/>
+          <w:lang w:val="en-GB"/>
+        </w:rPr>
+        <w:t xml:space="preserve"> (): </w:t>
+      </w:r>
+      <w:proofErr w:type="spellStart"/>
+      <w:r>
+        <w:rPr>
+          <w:rFonts w:ascii="Arial" w:hAnsi="Arial" w:cs="Arial"/>
+          <w:sz w:val="24"/>
+          <w:szCs w:val="24"/>
+          <w:lang w:val="en-GB"/>
+        </w:rPr>
+        <w:t>colors</w:t>
+      </w:r>
+      <w:proofErr w:type="spellEnd"/>
+      <w:r>
+        <w:rPr>
+          <w:rFonts w:ascii="Arial" w:hAnsi="Arial" w:cs="Arial"/>
+          <w:sz w:val="24"/>
+          <w:szCs w:val="24"/>
+          <w:lang w:val="en-GB"/>
+        </w:rPr>
+        <w:t xml:space="preserve"> the pixel in the specified coordinates with a given </w:t>
+      </w:r>
+      <w:proofErr w:type="spellStart"/>
+      <w:r>
+        <w:rPr>
+          <w:rFonts w:ascii="Arial" w:hAnsi="Arial" w:cs="Arial"/>
+          <w:sz w:val="24"/>
+          <w:szCs w:val="24"/>
+          <w:lang w:val="en-GB"/>
+        </w:rPr>
+        <w:t>color</w:t>
+      </w:r>
+      <w:proofErr w:type="spellEnd"/>
+      <w:r>
+        <w:rPr>
+          <w:rFonts w:ascii="Arial" w:hAnsi="Arial" w:cs="Arial"/>
+          <w:sz w:val="24"/>
+          <w:szCs w:val="24"/>
+          <w:lang w:val="en-GB"/>
+        </w:rPr>
+        <w:t>.</w:t>
+      </w:r>
+    </w:p>
+    <w:p>
+      <w:pPr>
+        <w:pStyle w:val="ListParagraph"/>
+        <w:numPr>
+          <w:ilvl w:val="0"/>
+          <w:numId w:val="6"/>
+        </w:numPr>
+        <w:rPr>
+          <w:rFonts w:ascii="Arial" w:hAnsi="Arial" w:cs="Arial"/>
+          <w:sz w:val="24"/>
+          <w:szCs w:val="24"/>
+          <w:lang w:val="en-GB"/>
+        </w:rPr>
+      </w:pPr>
+      <w:proofErr w:type="spellStart"/>
+      <w:r>
+        <w:rPr>
+          <w:rFonts w:ascii="Arial" w:hAnsi="Arial" w:cs="Arial"/>
+          <w:sz w:val="24"/>
+          <w:szCs w:val="24"/>
+          <w:lang w:val="en-GB"/>
+        </w:rPr>
+        <w:t>vg_draw_rectangle</w:t>
+      </w:r>
+      <w:proofErr w:type="spellEnd"/>
+      <w:r>
+        <w:rPr>
+          <w:rFonts w:ascii="Arial" w:hAnsi="Arial" w:cs="Arial"/>
+          <w:sz w:val="24"/>
+          <w:szCs w:val="24"/>
+          <w:lang w:val="en-GB"/>
+        </w:rPr>
+        <w:t xml:space="preserve"> (): draws a rectangle in the specified position filled with a given </w:t>
+      </w:r>
+      <w:proofErr w:type="spellStart"/>
+      <w:r>
+        <w:rPr>
+          <w:rFonts w:ascii="Arial" w:hAnsi="Arial" w:cs="Arial"/>
+          <w:sz w:val="24"/>
+          <w:szCs w:val="24"/>
+          <w:lang w:val="en-GB"/>
+        </w:rPr>
+        <w:t>color</w:t>
+      </w:r>
+      <w:proofErr w:type="spellEnd"/>
+      <w:r>
+        <w:rPr>
+          <w:rFonts w:ascii="Arial" w:hAnsi="Arial" w:cs="Arial"/>
+          <w:sz w:val="24"/>
+          <w:szCs w:val="24"/>
+          <w:lang w:val="en-GB"/>
+        </w:rPr>
+        <w:t>.</w:t>
+      </w:r>
+    </w:p>
+    <w:p>
+      <w:pPr>
+        <w:pStyle w:val="ListParagraph"/>
+        <w:numPr>
+          <w:ilvl w:val="0"/>
+          <w:numId w:val="6"/>
+        </w:numPr>
+        <w:rPr>
+          <w:rFonts w:ascii="Arial" w:hAnsi="Arial" w:cs="Arial"/>
+          <w:sz w:val="24"/>
+          <w:szCs w:val="24"/>
+          <w:lang w:val="en-GB"/>
+        </w:rPr>
+      </w:pPr>
+      <w:proofErr w:type="spellStart"/>
+      <w:r>
+        <w:rPr>
+          <w:rFonts w:ascii="Arial" w:hAnsi="Arial" w:cs="Arial"/>
+          <w:sz w:val="24"/>
+          <w:szCs w:val="24"/>
+          <w:lang w:val="en-GB"/>
+        </w:rPr>
+        <w:t>vg_draw_hline</w:t>
+      </w:r>
+      <w:proofErr w:type="spellEnd"/>
+      <w:r>
+        <w:rPr>
+          <w:rFonts w:ascii="Arial" w:hAnsi="Arial" w:cs="Arial"/>
+          <w:sz w:val="24"/>
+          <w:szCs w:val="24"/>
+          <w:lang w:val="en-GB"/>
+        </w:rPr>
+        <w:t xml:space="preserve"> (): draws a horizontal line </w:t>
+      </w:r>
+      <w:r>
+        <w:rPr>
+          <w:rFonts w:ascii="Arial" w:hAnsi="Arial" w:cs="Arial"/>
+          <w:sz w:val="24"/>
+          <w:szCs w:val="24"/>
+          <w:lang w:val="en-GB"/>
+        </w:rPr>
+        <w:t xml:space="preserve">with a given length starting in the specified position and coloured with a given </w:t>
+      </w:r>
+      <w:proofErr w:type="spellStart"/>
+      <w:r>
+        <w:rPr>
+          <w:rFonts w:ascii="Arial" w:hAnsi="Arial" w:cs="Arial"/>
+          <w:sz w:val="24"/>
+          <w:szCs w:val="24"/>
+          <w:lang w:val="en-GB"/>
+        </w:rPr>
+        <w:t>color</w:t>
+      </w:r>
+      <w:proofErr w:type="spellEnd"/>
+      <w:r>
+        <w:rPr>
+          <w:rFonts w:ascii="Arial" w:hAnsi="Arial" w:cs="Arial"/>
+          <w:sz w:val="24"/>
+          <w:szCs w:val="24"/>
+          <w:lang w:val="en-GB"/>
+        </w:rPr>
+        <w:t>.</w:t>
+      </w:r>
+    </w:p>
+    <w:p>
+      <w:pPr>
+        <w:pStyle w:val="ListParagraph"/>
+        <w:numPr>
+          <w:ilvl w:val="0"/>
+          <w:numId w:val="6"/>
+        </w:numPr>
+        <w:rPr>
+          <w:rFonts w:ascii="Arial" w:hAnsi="Arial" w:cs="Arial"/>
+          <w:sz w:val="24"/>
+          <w:szCs w:val="24"/>
+          <w:lang w:val="en-GB"/>
+        </w:rPr>
+      </w:pPr>
+      <w:r>
+        <w:rPr>
+          <w:rFonts w:ascii="Arial" w:hAnsi="Arial" w:cs="Arial"/>
+          <w:sz w:val="24"/>
+          <w:szCs w:val="24"/>
+          <w:lang w:val="en-GB"/>
+        </w:rPr>
+        <w:t xml:space="preserve">The collision detection is implemented by function </w:t>
+      </w:r>
+      <w:proofErr w:type="spellStart"/>
+      <w:r>
+        <w:rPr>
+          <w:rFonts w:ascii="Arial" w:hAnsi="Arial" w:cs="Arial"/>
+          <w:sz w:val="24"/>
+          <w:szCs w:val="24"/>
+          <w:lang w:val="en-GB"/>
+        </w:rPr>
+        <w:t>find_color</w:t>
+      </w:r>
+      <w:proofErr w:type="spellEnd"/>
+      <w:r>
+        <w:rPr>
+          <w:rFonts w:ascii="Arial" w:hAnsi="Arial" w:cs="Arial"/>
+          <w:sz w:val="24"/>
+          <w:szCs w:val="24"/>
+          <w:lang w:val="en-GB"/>
+        </w:rPr>
+        <w:t xml:space="preserve"> () that checks if a certain position is occupied or not (if the </w:t>
+      </w:r>
+      <w:proofErr w:type="spellStart"/>
+      <w:r>
+        <w:rPr>
+          <w:rFonts w:ascii="Arial" w:hAnsi="Arial" w:cs="Arial"/>
+          <w:sz w:val="24"/>
+          <w:szCs w:val="24"/>
+          <w:lang w:val="en-GB"/>
+        </w:rPr>
+        <w:t>color</w:t>
+      </w:r>
+      <w:proofErr w:type="spellEnd"/>
+      <w:r>
+        <w:rPr>
+          <w:rFonts w:ascii="Arial" w:hAnsi="Arial" w:cs="Arial"/>
+          <w:sz w:val="24"/>
+          <w:szCs w:val="24"/>
+          <w:lang w:val="en-GB"/>
+        </w:rPr>
+        <w:t xml:space="preserve"> in that position is black, then there is no collision).</w:t>
+      </w:r>
+    </w:p>
+    <w:p>
+      <w:pPr>
+        <w:ind w:left="360"/>
+        <w:rPr>
+          <w:rFonts w:ascii="Arial" w:hAnsi="Arial" w:cs="Arial"/>
+          <w:sz w:val="24"/>
+          <w:szCs w:val="24"/>
+          <w:lang w:val="en-GB"/>
+        </w:rPr>
+      </w:pPr>
     </w:p>
     <w:p>
       <w:pPr>
@@ -1156,11 +1377,416 @@
     </w:p>
     <w:p>
       <w:pPr>
-        <w:pStyle w:val="ListParagraph"/>
-        <w:numPr>
-          <w:ilvl w:val="0"/>
-          <w:numId w:val="4"/>
-        </w:numPr>
+        <w:rPr>
+          <w:rFonts w:ascii="Arial" w:hAnsi="Arial" w:cs="Arial"/>
+          <w:sz w:val="24"/>
+          <w:szCs w:val="24"/>
+          <w:lang w:val="en-GB"/>
+        </w:rPr>
+      </w:pPr>
+      <w:r>
+        <w:rPr>
+          <w:rFonts w:ascii="Arial" w:hAnsi="Arial" w:cs="Arial"/>
+          <w:sz w:val="24"/>
+          <w:szCs w:val="24"/>
+          <w:lang w:val="en-GB"/>
+        </w:rPr>
+        <w:t>Serial Port:</w:t>
+      </w:r>
+    </w:p>
+    <w:p>
+      <w:pPr>
+        <w:rPr>
+          <w:rFonts w:ascii="Arial" w:hAnsi="Arial" w:cs="Arial"/>
+          <w:sz w:val="24"/>
+          <w:szCs w:val="24"/>
+          <w:lang w:val="en-GB"/>
+        </w:rPr>
+      </w:pPr>
+      <w:r>
+        <w:rPr>
+          <w:rFonts w:ascii="Arial" w:hAnsi="Arial" w:cs="Arial"/>
+          <w:sz w:val="24"/>
+          <w:szCs w:val="24"/>
+          <w:lang w:val="en-GB"/>
+        </w:rPr>
+        <w:tab/>
+        <w:t>The serial port was used to create a game mode in which the two players are playing in different computers</w:t>
+      </w:r>
+      <w:r>
+        <w:rPr>
+          <w:rFonts w:ascii="Arial" w:hAnsi="Arial" w:cs="Arial"/>
+          <w:sz w:val="24"/>
+          <w:szCs w:val="24"/>
+          <w:lang w:val="en-GB"/>
+        </w:rPr>
+        <w:t>. The serial port is programmed to operate with half-duplex communication</w:t>
+      </w:r>
+      <w:r>
+        <w:rPr>
+          <w:rFonts w:ascii="Arial" w:hAnsi="Arial" w:cs="Arial"/>
+          <w:sz w:val="24"/>
+          <w:szCs w:val="24"/>
+          <w:lang w:val="en-GB"/>
+        </w:rPr>
+        <w:t xml:space="preserve">, with a bit rate of </w:t>
+      </w:r>
+      <w:r>
+        <w:rPr>
+          <w:rFonts w:ascii="Arial" w:hAnsi="Arial" w:cs="Arial"/>
+          <w:color w:val="FF0000"/>
+          <w:sz w:val="24"/>
+          <w:szCs w:val="24"/>
+          <w:lang w:val="en-GB"/>
+        </w:rPr>
+        <w:t>BITRATE</w:t>
+      </w:r>
+      <w:r>
+        <w:rPr>
+          <w:rFonts w:ascii="Arial" w:hAnsi="Arial" w:cs="Arial"/>
+          <w:color w:val="FF0000"/>
+          <w:sz w:val="24"/>
+          <w:szCs w:val="24"/>
+          <w:lang w:val="en-GB"/>
+        </w:rPr>
+        <w:t xml:space="preserve">. </w:t>
+      </w:r>
+      <w:r>
+        <w:rPr>
+          <w:rFonts w:ascii="Arial" w:hAnsi="Arial" w:cs="Arial"/>
+          <w:sz w:val="24"/>
+          <w:szCs w:val="24"/>
+          <w:lang w:val="en-GB"/>
+        </w:rPr>
+        <w:t xml:space="preserve">Furthermore, we make use of </w:t>
+      </w:r>
+      <w:proofErr w:type="gramStart"/>
+      <w:r>
+        <w:rPr>
+          <w:rFonts w:ascii="Arial" w:hAnsi="Arial" w:cs="Arial"/>
+          <w:sz w:val="24"/>
+          <w:szCs w:val="24"/>
+          <w:lang w:val="en-GB"/>
+        </w:rPr>
+        <w:t>FIFO’s</w:t>
+      </w:r>
+      <w:proofErr w:type="gramEnd"/>
+      <w:r>
+        <w:rPr>
+          <w:rFonts w:ascii="Arial" w:hAnsi="Arial" w:cs="Arial"/>
+          <w:sz w:val="24"/>
+          <w:szCs w:val="24"/>
+          <w:lang w:val="en-GB"/>
+        </w:rPr>
+        <w:t xml:space="preserve"> in both transmitting and receiving data. Finally, we use pooling to send data to the other device and interrupts to receive.</w:t>
+      </w:r>
+      <w:r>
+        <w:rPr>
+          <w:rFonts w:ascii="Arial" w:hAnsi="Arial" w:cs="Arial"/>
+          <w:sz w:val="24"/>
+          <w:szCs w:val="24"/>
+          <w:lang w:val="en-GB"/>
+        </w:rPr>
+        <w:t xml:space="preserve"> Regarding the data sent, each time a movement key is pressed, the direction of the movement (an integer which can be any number between 0 and 4, inclusive) is sent to the other </w:t>
+      </w:r>
+      <w:r>
+        <w:rPr>
+          <w:rFonts w:ascii="Arial" w:hAnsi="Arial" w:cs="Arial"/>
+          <w:sz w:val="24"/>
+          <w:szCs w:val="24"/>
+          <w:lang w:val="en-GB"/>
+        </w:rPr>
+        <w:t>computer</w:t>
+      </w:r>
+      <w:r>
+        <w:rPr>
+          <w:rFonts w:ascii="Arial" w:hAnsi="Arial" w:cs="Arial"/>
+          <w:sz w:val="24"/>
+          <w:szCs w:val="24"/>
+          <w:lang w:val="en-GB"/>
+        </w:rPr>
+        <w:t xml:space="preserve">.  </w:t>
+      </w:r>
+    </w:p>
+    <w:p>
+      <w:pPr>
+        <w:rPr>
+          <w:rFonts w:ascii="Arial" w:hAnsi="Arial" w:cs="Arial"/>
+          <w:sz w:val="24"/>
+          <w:szCs w:val="24"/>
+          <w:lang w:val="en-GB"/>
+        </w:rPr>
+      </w:pPr>
+      <w:r>
+        <w:rPr>
+          <w:rFonts w:ascii="Arial" w:hAnsi="Arial" w:cs="Arial"/>
+          <w:sz w:val="24"/>
+          <w:szCs w:val="24"/>
+          <w:lang w:val="en-GB"/>
+        </w:rPr>
+        <w:tab/>
+        <w:t xml:space="preserve">We chose not </w:t>
+      </w:r>
+      <w:r>
+        <w:rPr>
+          <w:rFonts w:ascii="Arial" w:hAnsi="Arial" w:cs="Arial"/>
+          <w:sz w:val="24"/>
+          <w:szCs w:val="24"/>
+          <w:lang w:val="en-GB"/>
+        </w:rPr>
+        <w:t>to</w:t>
+      </w:r>
+      <w:r>
+        <w:rPr>
+          <w:rFonts w:ascii="Arial" w:hAnsi="Arial" w:cs="Arial"/>
+          <w:sz w:val="24"/>
+          <w:szCs w:val="24"/>
+          <w:lang w:val="en-GB"/>
+        </w:rPr>
+        <w:t xml:space="preserve"> use the centralized approach</w:t>
+      </w:r>
+      <w:r>
+        <w:rPr>
+          <w:rFonts w:ascii="Arial" w:hAnsi="Arial" w:cs="Arial"/>
+          <w:sz w:val="24"/>
+          <w:szCs w:val="24"/>
+          <w:lang w:val="en-GB"/>
+        </w:rPr>
+        <w:t xml:space="preserve">, </w:t>
+      </w:r>
+      <w:proofErr w:type="gramStart"/>
+      <w:r>
+        <w:rPr>
+          <w:rFonts w:ascii="Arial" w:hAnsi="Arial" w:cs="Arial"/>
+          <w:sz w:val="24"/>
+          <w:szCs w:val="24"/>
+          <w:lang w:val="en-GB"/>
+        </w:rPr>
+        <w:t>in order to</w:t>
+      </w:r>
+      <w:proofErr w:type="gramEnd"/>
+      <w:r>
+        <w:rPr>
+          <w:rFonts w:ascii="Arial" w:hAnsi="Arial" w:cs="Arial"/>
+          <w:sz w:val="24"/>
+          <w:szCs w:val="24"/>
+          <w:lang w:val="en-GB"/>
+        </w:rPr>
+        <w:t xml:space="preserve"> minimize the latency in the movements of the players. Therefore, each computer has almost the same code and sends the input received to the other one, so that the processing of each movement is done by both computers. However, this requires a more refined synchronization between the computers, so </w:t>
+      </w:r>
+      <w:proofErr w:type="gramStart"/>
+      <w:r>
+        <w:rPr>
+          <w:rFonts w:ascii="Arial" w:hAnsi="Arial" w:cs="Arial"/>
+          <w:sz w:val="24"/>
+          <w:szCs w:val="24"/>
+          <w:lang w:val="en-GB"/>
+        </w:rPr>
+        <w:t>in order to</w:t>
+      </w:r>
+      <w:proofErr w:type="gramEnd"/>
+      <w:r>
+        <w:rPr>
+          <w:rFonts w:ascii="Arial" w:hAnsi="Arial" w:cs="Arial"/>
+          <w:sz w:val="24"/>
+          <w:szCs w:val="24"/>
+          <w:lang w:val="en-GB"/>
+        </w:rPr>
+        <w:t xml:space="preserve"> address that problem, when one user chooses to play the multi computer mode, </w:t>
+      </w:r>
+      <w:r>
+        <w:rPr>
+          <w:rFonts w:ascii="Arial" w:hAnsi="Arial" w:cs="Arial"/>
+          <w:sz w:val="24"/>
+          <w:szCs w:val="24"/>
+          <w:lang w:val="en-GB"/>
+        </w:rPr>
+        <w:t>the computer sends a specific character to the other one and waits for a response</w:t>
+      </w:r>
+      <w:r>
+        <w:rPr>
+          <w:rFonts w:ascii="Arial" w:hAnsi="Arial" w:cs="Arial"/>
+          <w:sz w:val="24"/>
+          <w:szCs w:val="24"/>
+          <w:lang w:val="en-GB"/>
+        </w:rPr>
+        <w:t xml:space="preserve"> (function </w:t>
+      </w:r>
+      <w:proofErr w:type="spellStart"/>
+      <w:r>
+        <w:rPr>
+          <w:rFonts w:ascii="Arial" w:hAnsi="Arial" w:cs="Arial"/>
+          <w:sz w:val="24"/>
+          <w:szCs w:val="24"/>
+          <w:lang w:val="en-GB"/>
+        </w:rPr>
+        <w:t>wait_for_connection</w:t>
+      </w:r>
+      <w:proofErr w:type="spellEnd"/>
+      <w:r>
+        <w:rPr>
+          <w:rFonts w:ascii="Arial" w:hAnsi="Arial" w:cs="Arial"/>
+          <w:sz w:val="24"/>
+          <w:szCs w:val="24"/>
+          <w:lang w:val="en-GB"/>
+        </w:rPr>
+        <w:t xml:space="preserve"> ())</w:t>
+      </w:r>
+      <w:r>
+        <w:rPr>
+          <w:rFonts w:ascii="Arial" w:hAnsi="Arial" w:cs="Arial"/>
+          <w:sz w:val="24"/>
+          <w:szCs w:val="24"/>
+          <w:lang w:val="en-GB"/>
+        </w:rPr>
+        <w:t xml:space="preserve">. When the response arrives, both computers start the game. </w:t>
+      </w:r>
+    </w:p>
+    <w:p>
+      <w:pPr>
+        <w:rPr>
+          <w:rFonts w:ascii="Arial" w:hAnsi="Arial" w:cs="Arial"/>
+          <w:color w:val="FF0000"/>
+          <w:sz w:val="24"/>
+          <w:szCs w:val="24"/>
+          <w:lang w:val="en-GB"/>
+        </w:rPr>
+      </w:pPr>
+      <w:r>
+        <w:rPr>
+          <w:rFonts w:ascii="Arial" w:hAnsi="Arial" w:cs="Arial"/>
+          <w:color w:val="FF0000"/>
+          <w:sz w:val="24"/>
+          <w:szCs w:val="24"/>
+          <w:lang w:val="en-GB"/>
+        </w:rPr>
+        <w:lastRenderedPageBreak/>
+        <w:t>FALAR DO PROTOCOLO</w:t>
+      </w:r>
+    </w:p>
+    <w:p>
+      <w:pPr>
+        <w:rPr>
+          <w:rFonts w:ascii="Arial" w:hAnsi="Arial" w:cs="Arial"/>
+          <w:sz w:val="24"/>
+          <w:szCs w:val="24"/>
+          <w:lang w:val="en-GB"/>
+        </w:rPr>
+      </w:pPr>
+      <w:proofErr w:type="spellStart"/>
+      <w:r>
+        <w:rPr>
+          <w:rFonts w:ascii="Arial" w:hAnsi="Arial" w:cs="Arial"/>
+          <w:sz w:val="24"/>
+          <w:szCs w:val="24"/>
+          <w:lang w:val="en-GB"/>
+        </w:rPr>
+        <w:t>Falar</w:t>
+      </w:r>
+      <w:proofErr w:type="spellEnd"/>
+      <w:r>
+        <w:rPr>
+          <w:rFonts w:ascii="Arial" w:hAnsi="Arial" w:cs="Arial"/>
+          <w:sz w:val="24"/>
+          <w:szCs w:val="24"/>
+          <w:lang w:val="en-GB"/>
+        </w:rPr>
+        <w:t xml:space="preserve"> das </w:t>
+      </w:r>
+      <w:proofErr w:type="spellStart"/>
+      <w:r>
+        <w:rPr>
+          <w:rFonts w:ascii="Arial" w:hAnsi="Arial" w:cs="Arial"/>
+          <w:sz w:val="24"/>
+          <w:szCs w:val="24"/>
+          <w:lang w:val="en-GB"/>
+        </w:rPr>
+        <w:t>funcoes</w:t>
+      </w:r>
+      <w:proofErr w:type="spellEnd"/>
+    </w:p>
+    <w:p>
+      <w:pPr>
+        <w:rPr>
+          <w:rFonts w:ascii="Arial" w:hAnsi="Arial" w:cs="Arial"/>
+          <w:sz w:val="24"/>
+          <w:szCs w:val="24"/>
+          <w:lang w:val="en-GB"/>
+        </w:rPr>
+      </w:pPr>
+    </w:p>
+    <w:p>
+      <w:pPr>
+        <w:rPr>
+          <w:rFonts w:ascii="Arial" w:hAnsi="Arial" w:cs="Arial"/>
+          <w:sz w:val="24"/>
+          <w:szCs w:val="24"/>
+          <w:lang w:val="en-GB"/>
+        </w:rPr>
+      </w:pPr>
+      <w:r>
+        <w:rPr>
+          <w:rFonts w:ascii="Arial" w:hAnsi="Arial" w:cs="Arial"/>
+          <w:sz w:val="24"/>
+          <w:szCs w:val="24"/>
+          <w:lang w:val="en-GB"/>
+        </w:rPr>
+        <w:t>Real time clock:</w:t>
+      </w:r>
+    </w:p>
+    <w:p>
+      <w:pPr>
+        <w:rPr>
+          <w:rFonts w:ascii="Arial" w:hAnsi="Arial" w:cs="Arial"/>
+          <w:color w:val="FF0000"/>
+          <w:sz w:val="24"/>
+          <w:szCs w:val="24"/>
+          <w:lang w:val="en-GB"/>
+        </w:rPr>
+      </w:pPr>
+      <w:r>
+        <w:rPr>
+          <w:rFonts w:ascii="Arial" w:hAnsi="Arial" w:cs="Arial"/>
+          <w:sz w:val="24"/>
+          <w:szCs w:val="24"/>
+          <w:lang w:val="en-GB"/>
+        </w:rPr>
+        <w:tab/>
+        <w:t xml:space="preserve">This device was used to </w:t>
+      </w:r>
+      <w:r>
+        <w:rPr>
+          <w:rFonts w:ascii="Arial" w:hAnsi="Arial" w:cs="Arial"/>
+          <w:sz w:val="24"/>
+          <w:szCs w:val="24"/>
+          <w:lang w:val="en-GB"/>
+        </w:rPr>
+        <w:t xml:space="preserve">enable and disable night mode. </w:t>
+      </w:r>
+      <w:r>
+        <w:rPr>
+          <w:rFonts w:ascii="Arial" w:hAnsi="Arial" w:cs="Arial"/>
+          <w:color w:val="FF0000"/>
+          <w:sz w:val="24"/>
+          <w:szCs w:val="24"/>
+          <w:lang w:val="en-GB"/>
+        </w:rPr>
+        <w:t>NAO SEI MAIS</w:t>
+      </w:r>
+    </w:p>
+    <w:p>
+      <w:pPr>
+        <w:rPr>
+          <w:rFonts w:ascii="Arial" w:hAnsi="Arial" w:cs="Arial"/>
+          <w:color w:val="FF0000"/>
+          <w:sz w:val="24"/>
+          <w:szCs w:val="24"/>
+          <w:lang w:val="en-GB"/>
+        </w:rPr>
+      </w:pPr>
+    </w:p>
+    <w:p>
+      <w:pPr>
         <w:rPr>
           <w:rFonts w:ascii="Arial" w:hAnsi="Arial" w:cs="Arial"/>
           <w:sz w:val="24"/>

</xml_diff>